<commit_message>
update manual - need to tick load static content
</commit_message>
<xml_diff>
--- a/Manuals/2.9.1/BEXIS291_Installation_Manual.docx
+++ b/Manuals/2.9.1/BEXIS291_Installation_Manual.docx
@@ -423,8 +423,9 @@
           <w:i w:val="0"/>
           <w:lang w:val="en-US"/>
         </w:rPr>
-        <w:t>David Blaa, Andreas Ostrowski</w:t>
-      </w:r>
+        <w:t xml:space="preserve">David </w:t>
+      </w:r>
+      <w:proofErr w:type="spellStart"/>
       <w:r>
         <w:rPr>
           <w:rStyle w:val="SubtleEmphasis"/>
@@ -432,8 +433,9 @@
           <w:i w:val="0"/>
           <w:lang w:val="en-US"/>
         </w:rPr>
-        <w:t xml:space="preserve">, </w:t>
-      </w:r>
+        <w:t>Blaa</w:t>
+      </w:r>
+      <w:proofErr w:type="spellEnd"/>
       <w:r>
         <w:rPr>
           <w:rStyle w:val="SubtleEmphasis"/>
@@ -441,8 +443,9 @@
           <w:i w:val="0"/>
           <w:lang w:val="en-US"/>
         </w:rPr>
-        <w:t xml:space="preserve">Nafiseh Navabpour, </w:t>
-      </w:r>
+        <w:t xml:space="preserve">, Andreas </w:t>
+      </w:r>
+      <w:proofErr w:type="spellStart"/>
       <w:r>
         <w:rPr>
           <w:rStyle w:val="SubtleEmphasis"/>
@@ -450,8 +453,78 @@
           <w:i w:val="0"/>
           <w:lang w:val="en-US"/>
         </w:rPr>
-        <w:t>Roman Gerlach</w:t>
-      </w:r>
+        <w:t>Ostrowski</w:t>
+      </w:r>
+      <w:proofErr w:type="spellEnd"/>
+      <w:r>
+        <w:rPr>
+          <w:rStyle w:val="SubtleEmphasis"/>
+          <w:rFonts w:cs="Arial"/>
+          <w:i w:val="0"/>
+          <w:lang w:val="en-US"/>
+        </w:rPr>
+        <w:t xml:space="preserve">, </w:t>
+      </w:r>
+      <w:proofErr w:type="spellStart"/>
+      <w:r>
+        <w:rPr>
+          <w:rStyle w:val="SubtleEmphasis"/>
+          <w:rFonts w:cs="Arial"/>
+          <w:i w:val="0"/>
+          <w:lang w:val="en-US"/>
+        </w:rPr>
+        <w:t>Nafiseh</w:t>
+      </w:r>
+      <w:proofErr w:type="spellEnd"/>
+      <w:r>
+        <w:rPr>
+          <w:rStyle w:val="SubtleEmphasis"/>
+          <w:rFonts w:cs="Arial"/>
+          <w:i w:val="0"/>
+          <w:lang w:val="en-US"/>
+        </w:rPr>
+        <w:t xml:space="preserve"> </w:t>
+      </w:r>
+      <w:proofErr w:type="spellStart"/>
+      <w:r>
+        <w:rPr>
+          <w:rStyle w:val="SubtleEmphasis"/>
+          <w:rFonts w:cs="Arial"/>
+          <w:i w:val="0"/>
+          <w:lang w:val="en-US"/>
+        </w:rPr>
+        <w:t>Navabpour</w:t>
+      </w:r>
+      <w:proofErr w:type="spellEnd"/>
+      <w:r>
+        <w:rPr>
+          <w:rStyle w:val="SubtleEmphasis"/>
+          <w:rFonts w:cs="Arial"/>
+          <w:i w:val="0"/>
+          <w:lang w:val="en-US"/>
+        </w:rPr>
+        <w:t xml:space="preserve">, </w:t>
+      </w:r>
+      <w:r>
+        <w:rPr>
+          <w:rStyle w:val="SubtleEmphasis"/>
+          <w:rFonts w:cs="Arial"/>
+          <w:i w:val="0"/>
+          <w:lang w:val="en-US"/>
+        </w:rPr>
+        <w:t xml:space="preserve">Roman </w:t>
+      </w:r>
+      <w:proofErr w:type="spellStart"/>
+      <w:r>
+        <w:rPr>
+          <w:rStyle w:val="SubtleEmphasis"/>
+          <w:rFonts w:cs="Arial"/>
+          <w:i w:val="0"/>
+          <w:lang w:val="en-US"/>
+        </w:rPr>
+        <w:t>Gerlach</w:t>
+      </w:r>
+      <w:proofErr w:type="spellEnd"/>
     </w:p>
     <w:p>
       <w:pPr>
@@ -858,55 +931,129 @@
           <w:rFonts w:cs="Arial"/>
           <w:i w:val="0"/>
         </w:rPr>
-        <w:t xml:space="preserve">Ecology and </w:t>
-      </w:r>
+        <w:t xml:space="preserve">Ecology </w:t>
+      </w:r>
+      <w:proofErr w:type="spellStart"/>
       <w:r>
         <w:rPr>
           <w:rStyle w:val="SubtleEmphasis"/>
           <w:rFonts w:cs="Arial"/>
           <w:i w:val="0"/>
         </w:rPr>
-        <w:t xml:space="preserve">Ecosystem Management), </w:t>
-      </w:r>
+        <w:t>and</w:t>
+      </w:r>
+      <w:proofErr w:type="spellEnd"/>
       <w:r>
         <w:rPr>
           <w:rStyle w:val="SubtleEmphasis"/>
           <w:rFonts w:cs="Arial"/>
           <w:i w:val="0"/>
         </w:rPr>
-        <w:t xml:space="preserve">the Gesellschaft für wissenschaftliche Datenverarbeitung </w:t>
-      </w:r>
+        <w:t xml:space="preserve"> </w:t>
+      </w:r>
+      <w:proofErr w:type="spellStart"/>
       <w:r>
         <w:rPr>
           <w:rStyle w:val="SubtleEmphasis"/>
           <w:rFonts w:cs="Arial"/>
           <w:i w:val="0"/>
         </w:rPr>
-        <w:t xml:space="preserve">mbH </w:t>
-      </w:r>
+        <w:t>Ecosystem</w:t>
+      </w:r>
+      <w:proofErr w:type="spellEnd"/>
       <w:r>
         <w:rPr>
           <w:rStyle w:val="SubtleEmphasis"/>
           <w:rFonts w:cs="Arial"/>
           <w:i w:val="0"/>
         </w:rPr>
-        <w:t xml:space="preserve">Göttingen </w:t>
-      </w:r>
+        <w:t xml:space="preserve"> Management), </w:t>
+      </w:r>
+      <w:proofErr w:type="spellStart"/>
       <w:r>
         <w:rPr>
           <w:rStyle w:val="SubtleEmphasis"/>
           <w:rFonts w:cs="Arial"/>
           <w:i w:val="0"/>
         </w:rPr>
-        <w:t>(GWDG)</w:t>
-      </w:r>
+        <w:t>the</w:t>
+      </w:r>
+      <w:proofErr w:type="spellEnd"/>
       <w:r>
         <w:rPr>
           <w:rStyle w:val="SubtleEmphasis"/>
           <w:rFonts w:cs="Arial"/>
           <w:i w:val="0"/>
         </w:rPr>
-        <w:t xml:space="preserve">, and the </w:t>
+        <w:t xml:space="preserve"> Gesellschaft für wissenschaftliche Datenverarbeitung </w:t>
+      </w:r>
+      <w:r>
+        <w:rPr>
+          <w:rStyle w:val="SubtleEmphasis"/>
+          <w:rFonts w:cs="Arial"/>
+          <w:i w:val="0"/>
+        </w:rPr>
+        <w:t xml:space="preserve">mbH </w:t>
+      </w:r>
+      <w:r>
+        <w:rPr>
+          <w:rStyle w:val="SubtleEmphasis"/>
+          <w:rFonts w:cs="Arial"/>
+          <w:i w:val="0"/>
+        </w:rPr>
+        <w:t xml:space="preserve">Göttingen </w:t>
+      </w:r>
+      <w:r>
+        <w:rPr>
+          <w:rStyle w:val="SubtleEmphasis"/>
+          <w:rFonts w:cs="Arial"/>
+          <w:i w:val="0"/>
+        </w:rPr>
+        <w:t>(GWDG)</w:t>
+      </w:r>
+      <w:r>
+        <w:rPr>
+          <w:rStyle w:val="SubtleEmphasis"/>
+          <w:rFonts w:cs="Arial"/>
+          <w:i w:val="0"/>
+        </w:rPr>
+        <w:t xml:space="preserve">, </w:t>
+      </w:r>
+      <w:proofErr w:type="spellStart"/>
+      <w:r>
+        <w:rPr>
+          <w:rStyle w:val="SubtleEmphasis"/>
+          <w:rFonts w:cs="Arial"/>
+          <w:i w:val="0"/>
+        </w:rPr>
+        <w:t>and</w:t>
+      </w:r>
+      <w:proofErr w:type="spellEnd"/>
+      <w:r>
+        <w:rPr>
+          <w:rStyle w:val="SubtleEmphasis"/>
+          <w:rFonts w:cs="Arial"/>
+          <w:i w:val="0"/>
+        </w:rPr>
+        <w:t xml:space="preserve"> </w:t>
+      </w:r>
+      <w:proofErr w:type="spellStart"/>
+      <w:r>
+        <w:rPr>
+          <w:rStyle w:val="SubtleEmphasis"/>
+          <w:rFonts w:cs="Arial"/>
+          <w:i w:val="0"/>
+        </w:rPr>
+        <w:t>the</w:t>
+      </w:r>
+      <w:proofErr w:type="spellEnd"/>
+      <w:r>
+        <w:rPr>
+          <w:rStyle w:val="SubtleEmphasis"/>
+          <w:rFonts w:cs="Arial"/>
+          <w:i w:val="0"/>
+        </w:rPr>
+        <w:t xml:space="preserve"> </w:t>
       </w:r>
       <w:r>
         <w:rPr>
@@ -4132,13 +4279,23 @@
         <w:t xml:space="preserve">Or download it here: </w:t>
       </w:r>
       <w:hyperlink r:id="rId12" w:history="1">
+        <w:proofErr w:type="gramStart"/>
         <w:r>
           <w:rPr>
             <w:rStyle w:val="Hyperlink"/>
             <w:rFonts w:cs="Arial"/>
             <w:lang w:val="en-US"/>
           </w:rPr>
-          <w:t>Download  .net Framework 4.</w:t>
+          <w:t>Download  .</w:t>
+        </w:r>
+        <w:proofErr w:type="gramEnd"/>
+        <w:r>
+          <w:rPr>
+            <w:rStyle w:val="Hyperlink"/>
+            <w:rFonts w:cs="Arial"/>
+            <w:lang w:val="en-US"/>
+          </w:rPr>
+          <w:t>net Framework 4.</w:t>
         </w:r>
       </w:hyperlink>
       <w:r>
@@ -4428,7 +4585,21 @@
         <w:rPr>
           <w:lang w:val="en-US"/>
         </w:rPr>
-        <w:t>enter "postgres" as user</w:t>
+        <w:t>enter "</w:t>
+      </w:r>
+      <w:proofErr w:type="spellStart"/>
+      <w:r>
+        <w:rPr>
+          <w:lang w:val="en-US"/>
+        </w:rPr>
+        <w:t>postgres</w:t>
+      </w:r>
+      <w:proofErr w:type="spellEnd"/>
+      <w:r>
+        <w:rPr>
+          <w:lang w:val="en-US"/>
+        </w:rPr>
+        <w:t>" as user</w:t>
       </w:r>
     </w:p>
     <w:p>
@@ -4559,7 +4730,21 @@
         <w:rPr>
           <w:lang w:val="en-US"/>
         </w:rPr>
-        <w:t>lation is finished, run PgAdmin and add a connection to the</w:t>
+        <w:t xml:space="preserve">lation is finished, run </w:t>
+      </w:r>
+      <w:proofErr w:type="spellStart"/>
+      <w:r>
+        <w:rPr>
+          <w:lang w:val="en-US"/>
+        </w:rPr>
+        <w:t>PgAdmin</w:t>
+      </w:r>
+      <w:proofErr w:type="spellEnd"/>
+      <w:r>
+        <w:rPr>
+          <w:lang w:val="en-US"/>
+        </w:rPr>
+        <w:t xml:space="preserve"> and add a connection to the</w:t>
       </w:r>
       <w:r>
         <w:rPr>
@@ -5758,8 +5943,13 @@
         <w:jc w:val="both"/>
       </w:pPr>
       <w:bookmarkStart w:id="10" w:name="_Toc457483741"/>
-      <w:r>
-        <w:t>Install IBM Data Studio</w:t>
+      <w:proofErr w:type="spellStart"/>
+      <w:r>
+        <w:t>Install</w:t>
+      </w:r>
+      <w:proofErr w:type="spellEnd"/>
+      <w:r>
+        <w:t xml:space="preserve"> IBM Data Studio</w:t>
       </w:r>
       <w:bookmarkEnd w:id="10"/>
     </w:p>
@@ -6838,8 +7028,13 @@
         </w:rPr>
       </w:pPr>
       <w:r>
-        <w:t xml:space="preserve"> Create DB2ADMNS group</w:t>
-      </w:r>
+        <w:t xml:space="preserve"> Create DB2ADMNS </w:t>
+      </w:r>
+      <w:proofErr w:type="spellStart"/>
+      <w:r>
+        <w:t>group</w:t>
+      </w:r>
+      <w:proofErr w:type="spellEnd"/>
     </w:p>
     <w:p>
       <w:pPr>
@@ -6873,6 +7068,7 @@
         <w:rPr>
           <w:lang w:val="en-US"/>
         </w:rPr>
+        <w:lastRenderedPageBreak/>
         <w:br w:type="page"/>
       </w:r>
     </w:p>
@@ -6893,6 +7089,7 @@
         <w:rPr>
           <w:lang w:val="en-US"/>
         </w:rPr>
+        <w:lastRenderedPageBreak/>
         <w:t>S</w:t>
       </w:r>
       <w:r>
@@ -6975,8 +7172,13 @@
         <w:jc w:val="both"/>
       </w:pPr>
       <w:bookmarkStart w:id="12" w:name="_Toc457483743"/>
-      <w:r>
-        <w:t>Active IIS7</w:t>
+      <w:proofErr w:type="spellStart"/>
+      <w:r>
+        <w:t>Active</w:t>
+      </w:r>
+      <w:proofErr w:type="spellEnd"/>
+      <w:r>
+        <w:t xml:space="preserve"> IIS7</w:t>
       </w:r>
       <w:bookmarkEnd w:id="12"/>
     </w:p>
@@ -7350,6 +7552,82 @@
         <w:rPr>
           <w:lang w:val="en-US"/>
         </w:rPr>
+        <w:t>Below IIS open “World Wide Web Services” / “</w:t>
+      </w:r>
+      <w:r>
+        <w:rPr>
+          <w:lang w:val="en-US"/>
+        </w:rPr>
+        <w:t>Common</w:t>
+      </w:r>
+      <w:r>
+        <w:rPr>
+          <w:lang w:val="en-US"/>
+        </w:rPr>
+        <w:t xml:space="preserve"> </w:t>
+      </w:r>
+      <w:r>
+        <w:rPr>
+          <w:lang w:val="en-US"/>
+        </w:rPr>
+        <w:t>HTTP Features</w:t>
+      </w:r>
+      <w:r>
+        <w:rPr>
+          <w:lang w:val="en-US"/>
+        </w:rPr>
+        <w:t>” and</w:t>
+      </w:r>
+      <w:r>
+        <w:rPr>
+          <w:lang w:val="en-US"/>
+        </w:rPr>
+        <w:t xml:space="preserve"> </w:t>
+      </w:r>
+      <w:r>
+        <w:rPr>
+          <w:lang w:val="en-US"/>
+        </w:rPr>
+        <w:t>select/tick:</w:t>
+      </w:r>
+    </w:p>
+    <w:p>
+      <w:pPr>
+        <w:pStyle w:val="ListParagraph"/>
+        <w:numPr>
+          <w:ilvl w:val="1"/>
+          <w:numId w:val="1"/>
+        </w:numPr>
+        <w:jc w:val="both"/>
+        <w:rPr>
+          <w:lang w:val="en-US"/>
+        </w:rPr>
+      </w:pPr>
+      <w:r>
+        <w:rPr>
+          <w:lang w:val="en-US"/>
+        </w:rPr>
+        <w:t>Static Content</w:t>
+      </w:r>
+      <w:bookmarkStart w:id="13" w:name="_GoBack"/>
+      <w:bookmarkEnd w:id="13"/>
+    </w:p>
+    <w:p>
+      <w:pPr>
+        <w:pStyle w:val="ListParagraph"/>
+        <w:numPr>
+          <w:ilvl w:val="0"/>
+          <w:numId w:val="1"/>
+        </w:numPr>
+        <w:jc w:val="both"/>
+        <w:rPr>
+          <w:lang w:val="en-US"/>
+        </w:rPr>
+      </w:pPr>
+      <w:r>
+        <w:rPr>
+          <w:lang w:val="en-US"/>
+        </w:rPr>
         <w:t>Click “OK” Button</w:t>
       </w:r>
     </w:p>
@@ -7365,7 +7643,7 @@
           <w:lang w:val="en-US"/>
         </w:rPr>
       </w:pPr>
-      <w:bookmarkStart w:id="13" w:name="_Toc457483744"/>
+      <w:bookmarkStart w:id="14" w:name="_Toc457483744"/>
       <w:r>
         <w:rPr>
           <w:rStyle w:val="Heading3Char"/>
@@ -7384,7 +7662,7 @@
         </w:rPr>
         <w:t xml:space="preserve"> in IIS</w:t>
       </w:r>
-      <w:bookmarkEnd w:id="13"/>
+      <w:bookmarkEnd w:id="14"/>
     </w:p>
     <w:p>
       <w:pPr>
@@ -7402,7 +7680,21 @@
         <w:rPr>
           <w:lang w:val="en-US"/>
         </w:rPr>
-        <w:t>open cmd as administrator and go to folder:</w:t>
+        <w:t xml:space="preserve">open </w:t>
+      </w:r>
+      <w:proofErr w:type="spellStart"/>
+      <w:r>
+        <w:rPr>
+          <w:lang w:val="en-US"/>
+        </w:rPr>
+        <w:t>cmd</w:t>
+      </w:r>
+      <w:proofErr w:type="spellEnd"/>
+      <w:r>
+        <w:rPr>
+          <w:lang w:val="en-US"/>
+        </w:rPr>
+        <w:t xml:space="preserve"> as administrator and go to folder:</w:t>
       </w:r>
     </w:p>
     <w:p>
@@ -7421,7 +7713,21 @@
         <w:rPr>
           <w:lang w:val="en-US"/>
         </w:rPr>
-        <w:t>%windir%\Microsoft.NET\Framework64\v4.0.30319\</w:t>
+        <w:t>%</w:t>
+      </w:r>
+      <w:proofErr w:type="spellStart"/>
+      <w:r>
+        <w:rPr>
+          <w:lang w:val="en-US"/>
+        </w:rPr>
+        <w:t>windir</w:t>
+      </w:r>
+      <w:proofErr w:type="spellEnd"/>
+      <w:r>
+        <w:rPr>
+          <w:lang w:val="en-US"/>
+        </w:rPr>
+        <w:t>%\Microsoft.NET\Framework64\v4.0.30319\</w:t>
       </w:r>
     </w:p>
     <w:p>
@@ -7456,7 +7762,21 @@
         <w:rPr>
           <w:lang w:val="en-US"/>
         </w:rPr>
-        <w:t>%windir%\Microsoft.NET\Framework\v4.0.30319\</w:t>
+        <w:t>%</w:t>
+      </w:r>
+      <w:proofErr w:type="spellStart"/>
+      <w:r>
+        <w:rPr>
+          <w:lang w:val="en-US"/>
+        </w:rPr>
+        <w:t>windir</w:t>
+      </w:r>
+      <w:proofErr w:type="spellEnd"/>
+      <w:r>
+        <w:rPr>
+          <w:lang w:val="en-US"/>
+        </w:rPr>
+        <w:t>%\Microsoft.NET\Framework\v4.0.30319\</w:t>
       </w:r>
     </w:p>
     <w:p>
@@ -7476,7 +7796,14 @@
         <w:rPr>
           <w:lang w:val="en-US"/>
         </w:rPr>
-        <w:t>type here: aspnet_regiis.exe</w:t>
+        <w:t xml:space="preserve">type here: </w:t>
+      </w:r>
+      <w:proofErr w:type="spellStart"/>
+      <w:r>
+        <w:rPr>
+          <w:lang w:val="en-US"/>
+        </w:rPr>
+        <w:t>aspnet_regiis.exe</w:t>
       </w:r>
       <w:r>
         <w:rPr>
@@ -7485,6 +7812,7 @@
         <w:softHyphen/>
         <w:t>ir</w:t>
       </w:r>
+      <w:proofErr w:type="spellEnd"/>
     </w:p>
     <w:p>
       <w:pPr>
@@ -7518,11 +7846,12 @@
           <w:lang w:val="en-US"/>
         </w:rPr>
       </w:pPr>
-      <w:bookmarkStart w:id="14" w:name="_Toc457483745"/>
-      <w:r>
-        <w:rPr>
-          <w:lang w:val="en-US"/>
-        </w:rPr>
+      <w:bookmarkStart w:id="15" w:name="_Toc457483745"/>
+      <w:r>
+        <w:rPr>
+          <w:lang w:val="en-US"/>
+        </w:rPr>
+        <w:lastRenderedPageBreak/>
         <w:t xml:space="preserve">Deploy </w:t>
       </w:r>
       <w:r>
@@ -7543,7 +7872,7 @@
         </w:rPr>
         <w:t xml:space="preserve"> web application</w:t>
       </w:r>
-      <w:bookmarkEnd w:id="14"/>
+      <w:bookmarkEnd w:id="15"/>
     </w:p>
     <w:p>
       <w:pPr>
@@ -7563,11 +7892,29 @@
         </w:numPr>
         <w:jc w:val="both"/>
       </w:pPr>
-      <w:bookmarkStart w:id="15" w:name="_Toc457483746"/>
-      <w:r>
-        <w:t>Configure server components</w:t>
-      </w:r>
-      <w:bookmarkEnd w:id="15"/>
+      <w:bookmarkStart w:id="16" w:name="_Toc457483746"/>
+      <w:proofErr w:type="spellStart"/>
+      <w:r>
+        <w:t>Configure</w:t>
+      </w:r>
+      <w:proofErr w:type="spellEnd"/>
+      <w:r>
+        <w:t xml:space="preserve"> </w:t>
+      </w:r>
+      <w:proofErr w:type="spellStart"/>
+      <w:r>
+        <w:t>server</w:t>
+      </w:r>
+      <w:proofErr w:type="spellEnd"/>
+      <w:r>
+        <w:t xml:space="preserve"> </w:t>
+      </w:r>
+      <w:proofErr w:type="spellStart"/>
+      <w:r>
+        <w:t>components</w:t>
+      </w:r>
+      <w:bookmarkEnd w:id="16"/>
+      <w:proofErr w:type="spellEnd"/>
     </w:p>
     <w:p>
       <w:pPr>
@@ -7637,7 +7984,7 @@
           <w:lang w:val="en-US"/>
         </w:rPr>
       </w:pPr>
-      <w:bookmarkStart w:id="16" w:name="_Toc457483747"/>
+      <w:bookmarkStart w:id="17" w:name="_Toc457483747"/>
       <w:r>
         <w:rPr>
           <w:lang w:val="en-US"/>
@@ -7680,7 +8027,7 @@
         </w:rPr>
         <w:t>ser</w:t>
       </w:r>
-      <w:bookmarkEnd w:id="16"/>
+      <w:bookmarkEnd w:id="17"/>
       <w:r>
         <w:rPr>
           <w:lang w:val="en-US"/>
@@ -8178,14 +8525,14 @@
           <w:lang w:val="en-US"/>
         </w:rPr>
       </w:pPr>
-      <w:bookmarkStart w:id="17" w:name="_Toc457483748"/>
+      <w:bookmarkStart w:id="18" w:name="_Toc457483748"/>
       <w:r>
         <w:rPr>
           <w:lang w:val="en-US"/>
         </w:rPr>
         <w:t>Configure IIS</w:t>
       </w:r>
-      <w:bookmarkEnd w:id="17"/>
+      <w:bookmarkEnd w:id="18"/>
     </w:p>
     <w:p>
       <w:pPr>
@@ -8351,7 +8698,21 @@
         <w:rPr>
           <w:lang w:val="en-US"/>
         </w:rPr>
-        <w:t>” to “NetworkService”</w:t>
+        <w:t>” to “</w:t>
+      </w:r>
+      <w:proofErr w:type="spellStart"/>
+      <w:r>
+        <w:rPr>
+          <w:lang w:val="en-US"/>
+        </w:rPr>
+        <w:t>NetworkService</w:t>
+      </w:r>
+      <w:proofErr w:type="spellEnd"/>
+      <w:r>
+        <w:rPr>
+          <w:lang w:val="en-US"/>
+        </w:rPr>
+        <w:t>”</w:t>
       </w:r>
     </w:p>
     <w:p>
@@ -8375,15 +8736,14 @@
           <w:lang w:val="en-US"/>
         </w:rPr>
       </w:pPr>
-      <w:bookmarkStart w:id="18" w:name="_Toc457483749"/>
-      <w:r>
-        <w:rPr>
-          <w:lang w:val="en-US"/>
-        </w:rPr>
-        <w:lastRenderedPageBreak/>
+      <w:bookmarkStart w:id="19" w:name="_Toc457483749"/>
+      <w:r>
+        <w:rPr>
+          <w:lang w:val="en-US"/>
+        </w:rPr>
         <w:t>Create Website</w:t>
       </w:r>
-      <w:bookmarkEnd w:id="18"/>
+      <w:bookmarkEnd w:id="19"/>
     </w:p>
     <w:p>
       <w:pPr>
@@ -8439,6 +8799,7 @@
         <w:rPr>
           <w:lang w:val="en-US"/>
         </w:rPr>
+        <w:lastRenderedPageBreak/>
         <w:t>Create a new Website (right click on sites and choose Add Web Site)</w:t>
       </w:r>
     </w:p>
@@ -8758,14 +9119,14 @@
           <w:lang w:val="en-US"/>
         </w:rPr>
       </w:pPr>
-      <w:bookmarkStart w:id="19" w:name="_Toc457483750"/>
+      <w:bookmarkStart w:id="20" w:name="_Toc457483750"/>
       <w:r>
         <w:rPr>
           <w:lang w:val="en-US"/>
         </w:rPr>
         <w:t>Create empty database</w:t>
       </w:r>
-      <w:bookmarkEnd w:id="19"/>
+      <w:bookmarkEnd w:id="20"/>
     </w:p>
     <w:p>
       <w:pPr>
@@ -8849,27 +9210,55 @@
           <w:lang w:val="en-US"/>
         </w:rPr>
       </w:pPr>
-      <w:bookmarkStart w:id="20" w:name="_Toc457483751"/>
+      <w:bookmarkStart w:id="21" w:name="_Toc457483751"/>
       <w:r>
         <w:rPr>
           <w:lang w:val="en-US"/>
         </w:rPr>
         <w:t>4.1.4.1. Create empty database on PostgreSQL</w:t>
       </w:r>
-      <w:bookmarkEnd w:id="20"/>
-    </w:p>
-    <w:p>
-      <w:pPr>
-        <w:jc w:val="both"/>
-        <w:rPr>
-          <w:lang w:val="en-US"/>
-        </w:rPr>
-      </w:pPr>
-      <w:r>
-        <w:rPr>
-          <w:lang w:val="en-US"/>
-        </w:rPr>
-        <w:t xml:space="preserve">Open pgAdmin. Double click on the “PostgreSQL 9.3 (localhost: 5432)”. A popup window will open where you need to enter the password for user ‘postgres’. Please enter “1” as the password you defined when you installed PostgreSQL. </w:t>
+      <w:bookmarkEnd w:id="21"/>
+    </w:p>
+    <w:p>
+      <w:pPr>
+        <w:jc w:val="both"/>
+        <w:rPr>
+          <w:lang w:val="en-US"/>
+        </w:rPr>
+      </w:pPr>
+      <w:r>
+        <w:rPr>
+          <w:lang w:val="en-US"/>
+        </w:rPr>
+        <w:t xml:space="preserve">Open </w:t>
+      </w:r>
+      <w:proofErr w:type="spellStart"/>
+      <w:r>
+        <w:rPr>
+          <w:lang w:val="en-US"/>
+        </w:rPr>
+        <w:t>pgAdmin</w:t>
+      </w:r>
+      <w:proofErr w:type="spellEnd"/>
+      <w:r>
+        <w:rPr>
+          <w:lang w:val="en-US"/>
+        </w:rPr>
+        <w:t>. Double click on the “PostgreSQL 9.3 (localhost: 5432)”. A popup window will open where you need to enter the password for user ‘</w:t>
+      </w:r>
+      <w:proofErr w:type="spellStart"/>
+      <w:r>
+        <w:rPr>
+          <w:lang w:val="en-US"/>
+        </w:rPr>
+        <w:t>postgres</w:t>
+      </w:r>
+      <w:proofErr w:type="spellEnd"/>
+      <w:r>
+        <w:rPr>
+          <w:lang w:val="en-US"/>
+        </w:rPr>
+        <w:t xml:space="preserve">’. Please enter “1” as the password you defined when you installed PostgreSQL. </w:t>
       </w:r>
     </w:p>
     <w:p>
@@ -9071,14 +9460,14 @@
           <w:lang w:val="en-US"/>
         </w:rPr>
       </w:pPr>
-      <w:bookmarkStart w:id="21" w:name="_Toc457483752"/>
+      <w:bookmarkStart w:id="22" w:name="_Toc457483752"/>
       <w:r>
         <w:rPr>
           <w:lang w:val="en-US"/>
         </w:rPr>
         <w:t>4.1.4.2. Create empty database on DB2</w:t>
       </w:r>
-      <w:bookmarkEnd w:id="21"/>
+      <w:bookmarkEnd w:id="22"/>
     </w:p>
     <w:p>
       <w:pPr>
@@ -9858,7 +10247,7 @@
           <w:lang w:val="en-US"/>
         </w:rPr>
       </w:pPr>
-      <w:bookmarkStart w:id="22" w:name="_Toc457483753"/>
+      <w:bookmarkStart w:id="23" w:name="_Toc457483753"/>
       <w:r>
         <w:rPr>
           <w:lang w:val="en-US"/>
@@ -9877,7 +10266,7 @@
         </w:rPr>
         <w:t xml:space="preserve"> package</w:t>
       </w:r>
-      <w:bookmarkEnd w:id="22"/>
+      <w:bookmarkEnd w:id="23"/>
     </w:p>
     <w:p>
       <w:pPr>
@@ -9891,7 +10280,7 @@
           <w:lang w:val="en-US"/>
         </w:rPr>
       </w:pPr>
-      <w:bookmarkStart w:id="23" w:name="_Toc457483754"/>
+      <w:bookmarkStart w:id="24" w:name="_Toc457483754"/>
       <w:r>
         <w:rPr>
           <w:lang w:val="en-US"/>
@@ -9910,7 +10299,7 @@
         </w:rPr>
         <w:t xml:space="preserve"> (new installation)</w:t>
       </w:r>
-      <w:bookmarkEnd w:id="23"/>
+      <w:bookmarkEnd w:id="24"/>
     </w:p>
     <w:p>
       <w:pPr>
@@ -10094,14 +10483,36 @@
         <w:rPr>
           <w:lang w:val="en-US"/>
         </w:rPr>
-        <w:t>set “CreateDatabase” to “true“</w:t>
-      </w:r>
-      <w:r>
-        <w:rPr>
-          <w:lang w:val="en-US"/>
-        </w:rPr>
-        <w:t xml:space="preserve"> in section appSettings</w:t>
-      </w:r>
+        <w:t>set “</w:t>
+      </w:r>
+      <w:proofErr w:type="spellStart"/>
+      <w:r>
+        <w:rPr>
+          <w:lang w:val="en-US"/>
+        </w:rPr>
+        <w:t>CreateDatabase</w:t>
+      </w:r>
+      <w:proofErr w:type="spellEnd"/>
+      <w:r>
+        <w:rPr>
+          <w:lang w:val="en-US"/>
+        </w:rPr>
+        <w:t>” to “true“</w:t>
+      </w:r>
+      <w:r>
+        <w:rPr>
+          <w:lang w:val="en-US"/>
+        </w:rPr>
+        <w:t xml:space="preserve"> in section </w:t>
+      </w:r>
+      <w:proofErr w:type="spellStart"/>
+      <w:r>
+        <w:rPr>
+          <w:lang w:val="en-US"/>
+        </w:rPr>
+        <w:t>appSettings</w:t>
+      </w:r>
+      <w:proofErr w:type="spellEnd"/>
     </w:p>
     <w:p>
       <w:pPr>
@@ -10151,7 +10562,29 @@
           <w:szCs w:val="28"/>
           <w:lang w:val="en-US"/>
         </w:rPr>
-        <w:t>set “CreateDatabase” to “</w:t>
+        <w:t>set “</w:t>
+      </w:r>
+      <w:proofErr w:type="spellStart"/>
+      <w:r>
+        <w:rPr>
+          <w:b/>
+          <w:color w:val="FF0000"/>
+          <w:sz w:val="28"/>
+          <w:szCs w:val="28"/>
+          <w:lang w:val="en-US"/>
+        </w:rPr>
+        <w:t>CreateDatabase</w:t>
+      </w:r>
+      <w:proofErr w:type="spellEnd"/>
+      <w:r>
+        <w:rPr>
+          <w:b/>
+          <w:color w:val="FF0000"/>
+          <w:sz w:val="28"/>
+          <w:szCs w:val="28"/>
+          <w:lang w:val="en-US"/>
+        </w:rPr>
+        <w:t>” to “</w:t>
       </w:r>
       <w:r>
         <w:rPr>
@@ -10210,8 +10643,16 @@
         <w:rPr>
           <w:lang w:val="en-US"/>
         </w:rPr>
-        <w:t>check (and adapt) workspace path in section appSettings</w:t>
-      </w:r>
+        <w:t xml:space="preserve">check (and adapt) workspace path in section </w:t>
+      </w:r>
+      <w:proofErr w:type="spellStart"/>
+      <w:r>
+        <w:rPr>
+          <w:lang w:val="en-US"/>
+        </w:rPr>
+        <w:t>appSettings</w:t>
+      </w:r>
+      <w:proofErr w:type="spellEnd"/>
     </w:p>
     <w:p>
       <w:pPr>
@@ -10241,8 +10682,16 @@
         <w:rPr>
           <w:lang w:val="en-US"/>
         </w:rPr>
-        <w:t xml:space="preserve"> path in section appSettings</w:t>
-      </w:r>
+        <w:t xml:space="preserve"> path in section </w:t>
+      </w:r>
+      <w:proofErr w:type="spellStart"/>
+      <w:r>
+        <w:rPr>
+          <w:lang w:val="en-US"/>
+        </w:rPr>
+        <w:t>appSettings</w:t>
+      </w:r>
+      <w:proofErr w:type="spellEnd"/>
     </w:p>
     <w:p>
       <w:pPr>
@@ -10444,7 +10893,7 @@
           <w:lang w:val="en-US"/>
         </w:rPr>
       </w:pPr>
-      <w:bookmarkStart w:id="24" w:name="_Toc457483755"/>
+      <w:bookmarkStart w:id="25" w:name="_Toc457483755"/>
       <w:r>
         <w:rPr>
           <w:sz w:val="20"/>
@@ -10453,7 +10902,7 @@
         </w:rPr>
         <w:t>Deploy Website (patch existing installation)</w:t>
       </w:r>
-      <w:bookmarkEnd w:id="24"/>
+      <w:bookmarkEnd w:id="25"/>
     </w:p>
     <w:p>
       <w:pPr>
@@ -10542,7 +10991,43 @@
           <w:color w:val="000000"/>
           <w:lang w:val="en-US" w:eastAsia="de-DE"/>
         </w:rPr>
-        <w:t>f there are changes in the web.config, you will find in patch directory a web_update.config. From this file, the changes have to be taken.</w:t>
+        <w:t xml:space="preserve">f there are changes in the </w:t>
+      </w:r>
+      <w:proofErr w:type="spellStart"/>
+      <w:r>
+        <w:rPr>
+          <w:rFonts w:cs="Calibri"/>
+          <w:color w:val="000000"/>
+          <w:lang w:val="en-US" w:eastAsia="de-DE"/>
+        </w:rPr>
+        <w:t>web.config</w:t>
+      </w:r>
+      <w:proofErr w:type="spellEnd"/>
+      <w:r>
+        <w:rPr>
+          <w:rFonts w:cs="Calibri"/>
+          <w:color w:val="000000"/>
+          <w:lang w:val="en-US" w:eastAsia="de-DE"/>
+        </w:rPr>
+        <w:t xml:space="preserve">, you will find in patch directory a </w:t>
+      </w:r>
+      <w:proofErr w:type="spellStart"/>
+      <w:r>
+        <w:rPr>
+          <w:rFonts w:cs="Calibri"/>
+          <w:color w:val="000000"/>
+          <w:lang w:val="en-US" w:eastAsia="de-DE"/>
+        </w:rPr>
+        <w:t>web_update.config</w:t>
+      </w:r>
+      <w:proofErr w:type="spellEnd"/>
+      <w:r>
+        <w:rPr>
+          <w:rFonts w:cs="Calibri"/>
+          <w:color w:val="000000"/>
+          <w:lang w:val="en-US" w:eastAsia="de-DE"/>
+        </w:rPr>
+        <w:t>. From this file, the changes have to be taken.</w:t>
       </w:r>
       <w:r>
         <w:rPr>
@@ -10591,15 +11076,7 @@
           <w:color w:val="000000"/>
           <w:lang w:val="en-US" w:eastAsia="de-DE"/>
         </w:rPr>
-        <w:t xml:space="preserve">workspace, you will find </w:t>
-      </w:r>
-      <w:r>
-        <w:rPr>
-          <w:rFonts w:cs="Calibri"/>
-          <w:color w:val="000000"/>
-          <w:lang w:val="en-US" w:eastAsia="de-DE"/>
-        </w:rPr>
-        <w:t>a workspace folder</w:t>
+        <w:t>workspace, you will find a workspace folder</w:t>
       </w:r>
       <w:r>
         <w:rPr>
@@ -10658,10 +11135,26 @@
           <w:color w:val="000000"/>
           <w:lang w:val="en-US" w:eastAsia="de-DE"/>
         </w:rPr>
-        <w:t>The patch will neither overwrite settings in the web.config file nor the database</w:t>
-      </w:r>
-      <w:bookmarkStart w:id="25" w:name="_GoBack"/>
-      <w:bookmarkEnd w:id="25"/>
+        <w:t xml:space="preserve">The patch will neither overwrite settings in the </w:t>
+      </w:r>
+      <w:proofErr w:type="spellStart"/>
+      <w:r>
+        <w:rPr>
+          <w:rFonts w:cs="Calibri"/>
+          <w:color w:val="000000"/>
+          <w:lang w:val="en-US" w:eastAsia="de-DE"/>
+        </w:rPr>
+        <w:t>web.config</w:t>
+      </w:r>
+      <w:proofErr w:type="spellEnd"/>
+      <w:r>
+        <w:rPr>
+          <w:rFonts w:cs="Calibri"/>
+          <w:color w:val="000000"/>
+          <w:lang w:val="en-US" w:eastAsia="de-DE"/>
+        </w:rPr>
+        <w:t xml:space="preserve"> file nor the database</w:t>
+      </w:r>
     </w:p>
     <w:p>
       <w:pPr>
@@ -11344,7 +11837,15 @@
                               <w:ind w:left="303"/>
                             </w:pPr>
                             <w:r>
-                              <w:t>Select „https“ as Type</w:t>
+                              <w:t xml:space="preserve">Select „https“ </w:t>
+                            </w:r>
+                            <w:proofErr w:type="spellStart"/>
+                            <w:r>
+                              <w:t>as</w:t>
+                            </w:r>
+                            <w:proofErr w:type="spellEnd"/>
+                            <w:r>
+                              <w:t xml:space="preserve"> Type</w:t>
                             </w:r>
                           </w:p>
                           <w:p>
@@ -12347,14 +12848,50 @@
         <w:rPr>
           <w:lang w:val="en-US"/>
         </w:rPr>
-        <w:t xml:space="preserve"> with a text editor</w:t>
-      </w:r>
-      <w:r>
-        <w:rPr>
-          <w:lang w:val="en-US"/>
-        </w:rPr>
-        <w:t>set “CreateDatabase” to “false“ in section appSettings</w:t>
-      </w:r>
+        <w:t xml:space="preserve"> with a text </w:t>
+      </w:r>
+      <w:proofErr w:type="spellStart"/>
+      <w:r>
+        <w:rPr>
+          <w:lang w:val="en-US"/>
+        </w:rPr>
+        <w:t>editor</w:t>
+      </w:r>
+      <w:r>
+        <w:rPr>
+          <w:lang w:val="en-US"/>
+        </w:rPr>
+        <w:t>set</w:t>
+      </w:r>
+      <w:proofErr w:type="spellEnd"/>
+      <w:r>
+        <w:rPr>
+          <w:lang w:val="en-US"/>
+        </w:rPr>
+        <w:t xml:space="preserve"> “</w:t>
+      </w:r>
+      <w:proofErr w:type="spellStart"/>
+      <w:r>
+        <w:rPr>
+          <w:lang w:val="en-US"/>
+        </w:rPr>
+        <w:t>CreateDatabase</w:t>
+      </w:r>
+      <w:proofErr w:type="spellEnd"/>
+      <w:r>
+        <w:rPr>
+          <w:lang w:val="en-US"/>
+        </w:rPr>
+        <w:t xml:space="preserve">” to “false“ in section </w:t>
+      </w:r>
+      <w:proofErr w:type="spellStart"/>
+      <w:r>
+        <w:rPr>
+          <w:lang w:val="en-US"/>
+        </w:rPr>
+        <w:t>appSettings</w:t>
+      </w:r>
+      <w:proofErr w:type="spellEnd"/>
     </w:p>
     <w:p>
       <w:pPr>
@@ -12548,9 +13085,35 @@
         </w:numPr>
         <w:jc w:val="both"/>
       </w:pPr>
-      <w:r>
-        <w:t>If not, start the instance</w:t>
-      </w:r>
+      <w:proofErr w:type="spellStart"/>
+      <w:r>
+        <w:t>If</w:t>
+      </w:r>
+      <w:proofErr w:type="spellEnd"/>
+      <w:r>
+        <w:t xml:space="preserve"> not, </w:t>
+      </w:r>
+      <w:proofErr w:type="spellStart"/>
+      <w:r>
+        <w:t>start</w:t>
+      </w:r>
+      <w:proofErr w:type="spellEnd"/>
+      <w:r>
+        <w:t xml:space="preserve"> </w:t>
+      </w:r>
+      <w:proofErr w:type="spellStart"/>
+      <w:r>
+        <w:t>the</w:t>
+      </w:r>
+      <w:proofErr w:type="spellEnd"/>
+      <w:r>
+        <w:t xml:space="preserve"> </w:t>
+      </w:r>
+      <w:proofErr w:type="spellStart"/>
+      <w:r>
+        <w:t>instance</w:t>
+      </w:r>
+      <w:proofErr w:type="spellEnd"/>
     </w:p>
     <w:p>
       <w:pPr>
@@ -12681,7 +13244,21 @@
         <w:rPr>
           <w:lang w:val="en-US"/>
         </w:rPr>
-        <w:t xml:space="preserve"> change apppool in II7 to integrated (asp.net 4)</w:t>
+        <w:t xml:space="preserve"> change </w:t>
+      </w:r>
+      <w:proofErr w:type="spellStart"/>
+      <w:r>
+        <w:rPr>
+          <w:lang w:val="en-US"/>
+        </w:rPr>
+        <w:t>apppool</w:t>
+      </w:r>
+      <w:proofErr w:type="spellEnd"/>
+      <w:r>
+        <w:rPr>
+          <w:lang w:val="en-US"/>
+        </w:rPr>
+        <w:t xml:space="preserve"> in II7 to integrated (asp.net 4)</w:t>
       </w:r>
     </w:p>
     <w:p>
@@ -12861,6 +13438,7 @@
         </w:rPr>
         <w:t>Process Model – Identity change to “</w:t>
       </w:r>
+      <w:proofErr w:type="spellStart"/>
       <w:r>
         <w:rPr>
           <w:b/>
@@ -12868,6 +13446,7 @@
         </w:rPr>
         <w:t>NetworkService</w:t>
       </w:r>
+      <w:proofErr w:type="spellEnd"/>
       <w:r>
         <w:rPr>
           <w:lang w:val="en-US"/>
@@ -12982,7 +13561,7 @@
         <v:path o:extrusionok="f" gradientshapeok="t" o:connecttype="rect"/>
         <o:lock v:ext="edit" aspectratio="t"/>
       </v:shapetype>
-      <v:shape id="_x0000_i1027" type="#_x0000_t75" style="width:11.25pt;height:11.25pt" o:bullet="t">
+      <v:shape id="_x0000_i1028" type="#_x0000_t75" style="width:11.25pt;height:11.25pt" o:bullet="t">
         <v:imagedata r:id="rId1" o:title="BD14565_"/>
       </v:shape>
     </w:pict>
@@ -16266,7 +16845,7 @@
 </file>
 
 <file path=customXml/itemProps1.xml><?xml version="1.0" encoding="utf-8"?>
-<ds:datastoreItem xmlns:ds="http://schemas.openxmlformats.org/officeDocument/2006/customXml" ds:itemID="{3A5AED64-D4FF-44AE-8B7D-84B057840AA7}">
+<ds:datastoreItem xmlns:ds="http://schemas.openxmlformats.org/officeDocument/2006/customXml" ds:itemID="{516AC214-24DC-4A19-8779-AE535935AA7B}">
   <ds:schemaRefs>
     <ds:schemaRef ds:uri="http://schemas.openxmlformats.org/officeDocument/2006/bibliography"/>
   </ds:schemaRefs>

</xml_diff>